<commit_message>
Correção e revisão do documento de visão
</commit_message>
<xml_diff>
--- a/Artefatos/documento-visao.docx
+++ b/Artefatos/documento-visao.docx
@@ -22,12 +22,12 @@
           <wp:inline distB="114300" distT="114300" distL="114300" distR="114300">
             <wp:extent cx="5943600" cy="63500"/>
             <wp:effectExtent b="0" l="0" r="0" t="0"/>
-            <wp:docPr descr="linha horizontal" id="2" name="image1.png"/>
+            <wp:docPr descr="linha horizontal" id="2" name="image2.png"/>
             <a:graphic>
               <a:graphicData uri="http://schemas.openxmlformats.org/drawingml/2006/picture">
                 <pic:pic>
                   <pic:nvPicPr>
-                    <pic:cNvPr descr="linha horizontal" id="0" name="image1.png"/>
+                    <pic:cNvPr descr="linha horizontal" id="0" name="image2.png"/>
                     <pic:cNvPicPr preferRelativeResize="0"/>
                   </pic:nvPicPr>
                   <pic:blipFill>
@@ -263,7 +263,20 @@
         <w:rPr>
           <w:rtl w:val="0"/>
         </w:rPr>
-        <w:t xml:space="preserve">O Sistema de Engajamento de Clientes deve ser desenvolvido com o objetivo de envolver os clientes da empresa a fim de acelerar o crescimento da marca Hardz. Para isso, os clientes, chamados de Exploradores no sistema, devem ter acesso a desafios que determinam regras para concluí-los e receber premiações em produtos da marca. Essas regras geralmente são relacionadas a atividades que estimulam a divulgação da marca ou dos produtos da empresa.</w:t>
+        <w:t xml:space="preserve">O Sistema de Engajamento de Clientes deve ser desenvolvido com o objetivo de envolver os clientes da empresa a fim de acelerar o crescimento da marca Hardz. Para isso, os clientes, chamados de Exploradores no sistema, devem ter acesso a desafios que determinam regras para concluí-los e receber premiações em produtos da marca e benefícios diversos. Essas regras geralmente são relacionadas a atividades que estimulam a divulgação da marca ou dos produtos da empresa. O sistema também deve promover as redes sociais da empresa, apresentando as publicações feitas em suas contas oficiais ou usando </w:t>
+      </w:r>
+      <w:r>
+        <w:rPr>
+          <w:i w:val="1"/>
+          <w:rtl w:val="0"/>
+        </w:rPr>
+        <w:t xml:space="preserve">hashtags</w:t>
+      </w:r>
+      <w:r>
+        <w:rPr>
+          <w:rtl w:val="0"/>
+        </w:rPr>
+        <w:t xml:space="preserve"> relacionadas à marca.</w:t>
       </w:r>
       <w:r>
         <w:rPr>
@@ -320,13 +333,58 @@
         <w:rPr>
           <w:rtl w:val="0"/>
         </w:rPr>
-        <w:t xml:space="preserve">O Sistema de Engajamento de Clientes deve ter 2 tipos de usuários distintos: clientes (Exploradores) e funcionários (Administradores). Os Exploradores são clientes da empresa e que desejam participar de desafios para conquistar premiações fornecidas por ela. Os Administradores são funcionários da Hardz Brands responsáveis pelo controle dos usuários no sistema e pela gestão dos desafios. Os Administradores devem poder adicionar, banir e excluir novos Exploradores, criar novos desafios para os Exploradores, descrevendo uma premiação, e aprovar ou negativar a conclusão de um desafio, podendo gerar uma conquista para o Explorador. Os Exploradores devem poder visualizar as informações de perfil entre si, os desafios conquistados e desafios pendentes. Também poderão indicar novos usuários Exploradores para o sistema, requerer a participação em novos desafios, enviar os anexos necessários para o desafio, visualizar se resultou em uma conquista e marcar a premiação como resgatada. Atualmente a empresa faz uso de um sistema de gestão </w:t>
+        <w:t xml:space="preserve">O sistema deve ter 2 tipos de usuários distintos: Exploradores (clientes) e Administradores (funcionários). Os Exploradores são clientes da empresa que desejem participar dos desafios para conquistar as premiações oferecidas. Para que um Explorador possa acessar o sistema, ele deve possuir uma conta no </w:t>
       </w:r>
       <w:r>
         <w:rPr>
           <w:i w:val="1"/>
           <w:rtl w:val="0"/>
         </w:rPr>
+        <w:t xml:space="preserve">e-commerce</w:t>
+      </w:r>
+      <w:r>
+        <w:rPr>
+          <w:rtl w:val="0"/>
+        </w:rPr>
+        <w:t xml:space="preserve"> da empresa, que é hospedado no Shopify, e o seu acesso deve ser aprovado por um Administrador</w:t>
+      </w:r>
+      <w:r>
+        <w:rPr>
+          <w:rtl w:val="0"/>
+        </w:rPr>
+        <w:t xml:space="preserve">. Os Administradores são funcionários da Hardz Brands responsáveis pela gestão dos Exploradores, dos desafios, das recompensas e das redes sociais. O módulo de desafios é a funcionalidade principal do sistema. Os desafios são tarefas ou enquetes que os Exploradores devem completar para receber recompensas. As recompensas são cupons de desconto, que podem ser usados no </w:t>
+      </w:r>
+      <w:r>
+        <w:rPr>
+          <w:i w:val="1"/>
+          <w:rtl w:val="0"/>
+        </w:rPr>
+        <w:t xml:space="preserve">e-commerce</w:t>
+      </w:r>
+      <w:r>
+        <w:rPr>
+          <w:rtl w:val="0"/>
+        </w:rPr>
+        <w:t xml:space="preserve"> da empresa, ou benefícios diversos, como ingressos para </w:t>
+      </w:r>
+      <w:r>
+        <w:rPr>
+          <w:i w:val="1"/>
+          <w:rtl w:val="0"/>
+        </w:rPr>
+        <w:t xml:space="preserve">shows</w:t>
+      </w:r>
+      <w:r>
+        <w:rPr>
+          <w:rtl w:val="0"/>
+        </w:rPr>
+        <w:t xml:space="preserve"> e viagens.. Atualmente a empresa faz uso de um sistema de gestão </w:t>
+      </w:r>
+      <w:r>
+        <w:rPr>
+          <w:i w:val="1"/>
+          <w:rtl w:val="0"/>
+        </w:rPr>
         <w:t xml:space="preserve">Enterprise Resource Planning</w:t>
       </w:r>
       <w:r>
@@ -346,7 +404,7 @@
         <w:rPr>
           <w:rtl w:val="0"/>
         </w:rPr>
-        <w:t xml:space="preserve">, porém não utiliza nenhum sistema para engajamento dos clientes, criação de promoções e controle das premiações. Diante disso, a proposta é de desenvolver um novo sistema para a organização, o qual será acessado </w:t>
+        <w:t xml:space="preserve">, porém não utiliza nenhum sistema para engajamento dos clientes, criação de promoções e controle das premiações. Diante disso, a proposta é de desenvolver um novo sistema para a organização, o qual deve ser acessado </w:t>
       </w:r>
       <w:r>
         <w:rPr>
@@ -372,7 +430,33 @@
         <w:rPr>
           <w:rtl w:val="0"/>
         </w:rPr>
-        <w:t xml:space="preserve">.</w:t>
+        <w:t xml:space="preserve">. Outra necessidade importante que o sistema busca atender é o engajamento dos clientes nas redes sociais onde a marca faz publicações. Para tal, o sistema deve permitir que os Administradores cadastrem as contas que a empresa possui nas redes sociais e as </w:t>
+      </w:r>
+      <w:r>
+        <w:rPr>
+          <w:i w:val="1"/>
+          <w:rtl w:val="0"/>
+        </w:rPr>
+        <w:t xml:space="preserve">hashtags</w:t>
+      </w:r>
+      <w:r>
+        <w:rPr>
+          <w:rtl w:val="0"/>
+        </w:rPr>
+        <w:t xml:space="preserve"> que forem relevantes. O sistema então deve buscar publicações relacionadas a essas contas e </w:t>
+      </w:r>
+      <w:r>
+        <w:rPr>
+          <w:i w:val="1"/>
+          <w:rtl w:val="0"/>
+        </w:rPr>
+        <w:t xml:space="preserve">hashtags</w:t>
+      </w:r>
+      <w:r>
+        <w:rPr>
+          <w:rtl w:val="0"/>
+        </w:rPr>
+        <w:t xml:space="preserve"> e permitir que os administradores escolham quais dessas publicações devem ser apresentadas aos Exploradores.</w:t>
       </w:r>
       <w:r>
         <w:rPr>
@@ -457,61 +541,6 @@
         <w:rPr>
           <w:rtl w:val="0"/>
         </w:rPr>
-        <w:t xml:space="preserve">Centralização das interações da marca nas redes sociais dentro do Sistema de Engajamento de Clientes. Sendo assim, o sistema não apresentará os </w:t>
-      </w:r>
-      <w:r>
-        <w:rPr>
-          <w:i w:val="1"/>
-          <w:rtl w:val="0"/>
-        </w:rPr>
-        <w:t xml:space="preserve">posts</w:t>
-      </w:r>
-      <w:r>
-        <w:rPr>
-          <w:rtl w:val="0"/>
-        </w:rPr>
-        <w:t xml:space="preserve"> em redes sociais nos quais a Hardz for mencionada nem as interações nas redes sociais oficiais da empresa no </w:t>
-      </w:r>
-      <w:r>
-        <w:rPr>
-          <w:i w:val="1"/>
-          <w:rtl w:val="0"/>
-        </w:rPr>
-        <w:t xml:space="preserve">Facebook, Instagram, Twitter, LinkedIn e TikTok</w:t>
-      </w:r>
-      <w:r>
-        <w:rPr>
-          <w:rtl w:val="0"/>
-        </w:rPr>
-        <w:t xml:space="preserve">;</w:t>
-      </w:r>
-    </w:p>
-    <w:p>
-      <w:pPr>
-        <w:pageBreakBefore w:val="0"/>
-        <w:numPr>
-          <w:ilvl w:val="0"/>
-          <w:numId w:val="3"/>
-        </w:numPr>
-        <w:pBdr>
-          <w:top w:space="0" w:sz="0" w:val="nil"/>
-          <w:left w:space="0" w:sz="0" w:val="nil"/>
-          <w:bottom w:space="0" w:sz="0" w:val="nil"/>
-          <w:right w:space="0" w:sz="0" w:val="nil"/>
-          <w:between w:space="0" w:sz="0" w:val="nil"/>
-        </w:pBdr>
-        <w:shd w:fill="auto" w:val="clear"/>
-        <w:spacing w:after="0" w:afterAutospacing="0" w:before="0" w:beforeAutospacing="0"/>
-        <w:ind w:left="720" w:hanging="360"/>
-        <w:jc w:val="both"/>
-        <w:rPr>
-          <w:u w:val="none"/>
-        </w:rPr>
-      </w:pPr>
-      <w:r>
-        <w:rPr>
-          <w:rtl w:val="0"/>
-        </w:rPr>
         <w:t xml:space="preserve">Funcionamento do sistema em aplicações Nativas </w:t>
       </w:r>
       <w:r>
@@ -567,7 +596,7 @@
         <w:rPr>
           <w:rtl w:val="0"/>
         </w:rPr>
-        <w:t xml:space="preserve">Mensagens entre os usuários Exploradores do sistema.</w:t>
+        <w:t xml:space="preserve">Mensagens entre os Exploradores do sistema.</w:t>
       </w:r>
       <w:r>
         <w:rPr>
@@ -1719,6 +1748,11 @@
         </w:rPr>
         <w:t xml:space="preserve">LEVANTAMENTO DE NECESSIDADES</w:t>
       </w:r>
+      <w:r>
+        <w:rPr>
+          <w:rtl w:val="0"/>
+        </w:rPr>
+      </w:r>
     </w:p>
     <w:p>
       <w:pPr>
@@ -1730,34 +1764,77 @@
         <w:ind w:left="720" w:hanging="360"/>
         <w:jc w:val="both"/>
         <w:rPr>
+          <w:u w:val="none"/>
+        </w:rPr>
+      </w:pPr>
+      <w:r>
+        <w:rPr>
           <w:b w:val="1"/>
-        </w:rPr>
-      </w:pPr>
-      <w:r>
-        <w:rPr>
-          <w:b w:val="1"/>
-          <w:rtl w:val="0"/>
-        </w:rPr>
-        <w:t xml:space="preserve">Módulo de desafios e recompensas. </w:t>
-      </w:r>
-      <w:r>
-        <w:rPr>
-          <w:rtl w:val="0"/>
-        </w:rPr>
-        <w:t xml:space="preserve">O módulo de desafios é a funcionalidade principal do sistema. Os desafios são um sistema de missões e recompensas que busca engajar os clientes da empresa e promover a sua marca. As recompensas serão cupons de desconto nos produtos da companhia que poderão ser utilizados no </w:t>
+          <w:rtl w:val="0"/>
+        </w:rPr>
+        <w:t xml:space="preserve">Gerenciamento administrativo.</w:t>
+      </w:r>
+      <w:r>
+        <w:rPr>
+          <w:rtl w:val="0"/>
+        </w:rPr>
+        <w:t xml:space="preserve"> O Administrador deve poder: Acessar o sistema sem necessitar de integração com o Shopify. Cadastrar recompensas e detalhar informações relacionadas a ela, como a forma de uso dos cupons ou quaisquer informações que os Administradores julgarem pertinentes. Visualizar informações dos cupons cadastrados no </w:t>
       </w:r>
       <w:r>
         <w:rPr>
           <w:i w:val="1"/>
           <w:rtl w:val="0"/>
         </w:rPr>
-        <w:t xml:space="preserve">site</w:t>
-      </w:r>
-      <w:r>
-        <w:rPr>
-          <w:rtl w:val="0"/>
-        </w:rPr>
-        <w:t xml:space="preserve"> de vendas da empresa. Os usuários Administradores do sistema devem cadastrar os desafios, e os Exploradores que aceitarem e resolverem os desafios receberão prêmios/benefícios nos produtos da marca Hardz. Os desafios consistem em enquetes e missões que os Exploradores deverão completar e comprovar enviando as informações necessárias para a devida comprovação do mesmo. As informações necessárias para comprovar que o desafio foi completado pelo Explorador serão especificadas no próprio desafio.</w:t>
+        <w:t xml:space="preserve">e-commerce</w:t>
+      </w:r>
+      <w:r>
+        <w:rPr>
+          <w:rtl w:val="0"/>
+        </w:rPr>
+        <w:t xml:space="preserve"> da empresa e ofertá-los como recompensa dos desafios. Criar desafios, descrevendo as tarefas ou enquetes que o Explorador deve completar e as recompensas que ele poderá receber, além de também poder atualizar, </w:t>
+      </w:r>
+      <w:r>
+        <w:rPr>
+          <w:rtl w:val="0"/>
+        </w:rPr>
+        <w:t xml:space="preserve">liberar</w:t>
+      </w:r>
+      <w:r>
+        <w:rPr>
+          <w:rtl w:val="0"/>
+        </w:rPr>
+        <w:t xml:space="preserve"> e encerrar os desafios. Visualizar os usuários cadastrados no </w:t>
+      </w:r>
+      <w:r>
+        <w:rPr>
+          <w:i w:val="1"/>
+          <w:rtl w:val="0"/>
+        </w:rPr>
+        <w:t xml:space="preserve">e-commerce</w:t>
+      </w:r>
+      <w:r>
+        <w:rPr>
+          <w:rtl w:val="0"/>
+        </w:rPr>
+        <w:t xml:space="preserve"> da empresa e</w:t>
+      </w:r>
+      <w:r>
+        <w:rPr>
+          <w:rtl w:val="0"/>
+        </w:rPr>
+        <w:t xml:space="preserve"> escolher quais podem acessar o sistema. Banir </w:t>
+      </w:r>
+      <w:r>
+        <w:rPr>
+          <w:rtl w:val="0"/>
+        </w:rPr>
+        <w:t xml:space="preserve">Exploradores.</w:t>
+      </w:r>
+      <w:r>
+        <w:rPr>
+          <w:rtl w:val="0"/>
+        </w:rPr>
+        <w:t xml:space="preserve"> Analisar e aprovar ou recusar as informações enviadas pelos Exploradores para completar os desafios. Permitir que um Administrador principal possa cadastrar e atualizar outros Administradores. Prover relatórios e indicadores sobre os desafios, recompensas e engajamento dos Exploradores. Essas funcionalidades são necessárias para que os Administradores possam acompanhar o engajamento dos Exploradores e gerir o sistema.</w:t>
       </w:r>
     </w:p>
     <w:p>
@@ -1778,26 +1855,70 @@
           <w:b w:val="1"/>
           <w:rtl w:val="0"/>
         </w:rPr>
-        <w:t xml:space="preserve">Gerenciamento administrativo.</w:t>
-      </w:r>
-      <w:r>
-        <w:rPr>
-          <w:rtl w:val="0"/>
-        </w:rPr>
-        <w:t xml:space="preserve"> O sistema deve ter funções direcionadas especificamente para o usuário Administrador, sendo elas o gerenciamento dos desafios, o gerenciamento dos usuários Exploradores e a aprovação de premiações. Essas funcionalidades são necessárias para os administradores acompanharem o engajamento dos Exploradores e gerirem o </w:t>
+        <w:t xml:space="preserve">Acesso dos Exploradores e interação com o sistema.</w:t>
+      </w:r>
+      <w:r>
+        <w:rPr>
+          <w:rtl w:val="0"/>
+        </w:rPr>
+        <w:t xml:space="preserve"> Os Exploradores que forem aprovados pelos Administradores devem fazer </w:t>
       </w:r>
       <w:r>
         <w:rPr>
           <w:i w:val="1"/>
           <w:rtl w:val="0"/>
         </w:rPr>
-        <w:t xml:space="preserve">site</w:t>
-      </w:r>
-      <w:r>
-        <w:rPr>
-          <w:rtl w:val="0"/>
-        </w:rPr>
-        <w:t xml:space="preserve">.</w:t>
+        <w:t xml:space="preserve">login</w:t>
+      </w:r>
+      <w:r>
+        <w:rPr>
+          <w:rtl w:val="0"/>
+        </w:rPr>
+        <w:t xml:space="preserve"> no </w:t>
+      </w:r>
+      <w:r>
+        <w:rPr>
+          <w:rtl w:val="0"/>
+        </w:rPr>
+        <w:t xml:space="preserve">sistema</w:t>
+      </w:r>
+      <w:r>
+        <w:rPr>
+          <w:rtl w:val="0"/>
+        </w:rPr>
+        <w:t xml:space="preserve"> usando as credenciais de sua conta do </w:t>
+      </w:r>
+      <w:r>
+        <w:rPr>
+          <w:i w:val="1"/>
+          <w:rtl w:val="0"/>
+        </w:rPr>
+        <w:t xml:space="preserve">e-commerce</w:t>
+      </w:r>
+      <w:r>
+        <w:rPr>
+          <w:rtl w:val="0"/>
+        </w:rPr>
+        <w:t xml:space="preserve"> da empresa. Só os usuários que possuírem contas ativas no </w:t>
+      </w:r>
+      <w:r>
+        <w:rPr>
+          <w:i w:val="1"/>
+          <w:rtl w:val="0"/>
+        </w:rPr>
+        <w:t xml:space="preserve">e-commerce</w:t>
+      </w:r>
+      <w:r>
+        <w:rPr>
+          <w:rtl w:val="0"/>
+        </w:rPr>
+        <w:t xml:space="preserve"> devem poder acessar o sistema</w:t>
+      </w:r>
+      <w:r>
+        <w:rPr>
+          <w:rtl w:val="0"/>
+        </w:rPr>
+        <w:t xml:space="preserve">. Eles devem poder visualizar os detalhes e recompensas dos desafios, além de poder anexar arquivos e responder às tarefas diretamente no próprio desafio. Os Exploradores também devem poder visualizar o resultado da análise dos Administradores sobre as informações e arquivos enviados nos desafios. Caso os Administradores aprovem as informações enviadas, o Explorador deve poder resgatar a recompensa do desafio e visualizar as instruções auxiliares, como orientações para uso dos cupons de desconto.</w:t>
       </w:r>
     </w:p>
     <w:p>
@@ -1810,60 +1931,72 @@
         <w:ind w:left="720" w:hanging="360"/>
         <w:jc w:val="both"/>
         <w:rPr>
-          <w:u w:val="none"/>
-        </w:rPr>
-      </w:pPr>
-      <w:r>
-        <w:rPr>
           <w:b w:val="1"/>
-          <w:rtl w:val="0"/>
-        </w:rPr>
-        <w:t xml:space="preserve">Acesso dos exploradores e administradores.</w:t>
-      </w:r>
-      <w:r>
-        <w:rPr>
-          <w:rtl w:val="0"/>
-        </w:rPr>
-        <w:t xml:space="preserve"> Os Exploradores farão o </w:t>
+        </w:rPr>
+      </w:pPr>
+      <w:r>
+        <w:rPr>
+          <w:b w:val="1"/>
+          <w:rtl w:val="0"/>
+        </w:rPr>
+        <w:t xml:space="preserve">Visualizar e indicar outros exploradores. </w:t>
+      </w:r>
+      <w:r>
+        <w:rPr>
+          <w:rtl w:val="0"/>
+        </w:rPr>
+        <w:t xml:space="preserve">É necessário que os Exploradores possam visualizar o perfil dos outros Exploradores e indicar novos usuários. Isso favorece o desenvolvimento e a popularização da plataforma e da marca Hardz Brands, além de auxiliar na formação de uma comunidade engajada com a marca da empresa.</w:t>
+      </w:r>
+    </w:p>
+    <w:p>
+      <w:pPr>
+        <w:numPr>
+          <w:ilvl w:val="0"/>
+          <w:numId w:val="1"/>
+        </w:numPr>
+        <w:spacing w:after="0" w:afterAutospacing="0" w:before="0" w:beforeAutospacing="0"/>
+        <w:ind w:left="720" w:hanging="360"/>
+        <w:jc w:val="both"/>
+        <w:rPr/>
+      </w:pPr>
+      <w:r>
+        <w:rPr>
+          <w:b w:val="1"/>
+          <w:rtl w:val="0"/>
+        </w:rPr>
+        <w:t xml:space="preserve">Apresentar publicações feitas em redes sociais.</w:t>
+      </w:r>
+      <w:r>
+        <w:rPr>
+          <w:rtl w:val="0"/>
+        </w:rPr>
+        <w:t xml:space="preserve"> O sistema deve buscar em redes sociais publicações associadas a determinadas contas e/ou </w:t>
       </w:r>
       <w:r>
         <w:rPr>
           <w:i w:val="1"/>
           <w:rtl w:val="0"/>
         </w:rPr>
-        <w:t xml:space="preserve">login</w:t>
-      </w:r>
-      <w:r>
-        <w:rPr>
-          <w:rtl w:val="0"/>
-        </w:rPr>
-        <w:t xml:space="preserve"> e registro no </w:t>
+        <w:t xml:space="preserve">hashtags</w:t>
+      </w:r>
+      <w:r>
+        <w:rPr>
+          <w:rtl w:val="0"/>
+        </w:rPr>
+        <w:t xml:space="preserve">. Essas contas e </w:t>
       </w:r>
       <w:r>
         <w:rPr>
           <w:i w:val="1"/>
           <w:rtl w:val="0"/>
         </w:rPr>
-        <w:t xml:space="preserve">site</w:t>
-      </w:r>
-      <w:r>
-        <w:rPr>
-          <w:rtl w:val="0"/>
-        </w:rPr>
-        <w:t xml:space="preserve"> para ter acesso aos desafios cadastrados pelos Administradores do sistema. Os Administradores também devem fazer </w:t>
-      </w:r>
-      <w:r>
-        <w:rPr>
-          <w:i w:val="1"/>
-          <w:rtl w:val="0"/>
-        </w:rPr>
-        <w:t xml:space="preserve">login</w:t>
-      </w:r>
-      <w:r>
-        <w:rPr>
-          <w:rtl w:val="0"/>
-        </w:rPr>
-        <w:t xml:space="preserve"> no sistema e podem cadastrar novos Exploradores. </w:t>
+        <w:t xml:space="preserve">hashtags</w:t>
+      </w:r>
+      <w:r>
+        <w:rPr>
+          <w:rtl w:val="0"/>
+        </w:rPr>
+        <w:t xml:space="preserve"> devem ser configuradas pelos Administradores. Essas publicações então devem ser apresentadas aos Administradores e as publicações que forem aprovadas por eles podem ser apresentadas aos Exploradores.</w:t>
       </w:r>
     </w:p>
     <w:p>
@@ -1876,21 +2009,21 @@
         <w:ind w:left="720" w:hanging="360"/>
         <w:jc w:val="both"/>
         <w:rPr>
+          <w:u w:val="none"/>
+        </w:rPr>
+      </w:pPr>
+      <w:r>
+        <w:rPr>
           <w:b w:val="1"/>
-        </w:rPr>
-      </w:pPr>
-      <w:r>
-        <w:rPr>
-          <w:b w:val="1"/>
-          <w:rtl w:val="0"/>
-        </w:rPr>
-        <w:t xml:space="preserve">Interação entre exploradores. </w:t>
-      </w:r>
-      <w:r>
-        <w:rPr>
-          <w:rtl w:val="0"/>
-        </w:rPr>
-        <w:t xml:space="preserve">É necessário que os usuários Exploradores possam visualizar o perfil dos outros usuários e indicar novos usuários. Isso favorece o desenvolvimento e a popularização da plataforma e da marca Hardz Brands, além de auxiliar na formação de uma comunidade engajada com a marca da empresa.</w:t>
+          <w:rtl w:val="0"/>
+        </w:rPr>
+        <w:t xml:space="preserve">Interação entre Administradores e Exploradores.</w:t>
+      </w:r>
+      <w:r>
+        <w:rPr>
+          <w:rtl w:val="0"/>
+        </w:rPr>
+        <w:t xml:space="preserve"> O sistema também deve permitir que os Administradores enviem mensagens simples de texto para os Exploradores e vice-versa, para que eles possam trocar informações sobre os desafios.</w:t>
       </w:r>
       <w:r>
         <w:rPr>
@@ -1985,7 +2118,7 @@
               <w:rPr>
                 <w:rtl w:val="0"/>
               </w:rPr>
-              <w:t xml:space="preserve"> Módulo de desafios e recompensas</w:t>
+              <w:t xml:space="preserve"> Gerenciamento administrativo</w:t>
             </w:r>
           </w:p>
         </w:tc>
@@ -2078,7 +2211,20 @@
               <w:rPr>
                 <w:rtl w:val="0"/>
               </w:rPr>
-              <w:t xml:space="preserve">1. Cadastro e atualização de desafios</w:t>
+              <w:t xml:space="preserve">1. Prover </w:t>
+            </w:r>
+            <w:r>
+              <w:rPr>
+                <w:i w:val="1"/>
+                <w:rtl w:val="0"/>
+              </w:rPr>
+              <w:t xml:space="preserve">Dashboard</w:t>
+            </w:r>
+            <w:r>
+              <w:rPr>
+                <w:rtl w:val="0"/>
+              </w:rPr>
+              <w:t xml:space="preserve"> com indicadores.</w:t>
             </w:r>
           </w:p>
         </w:tc>
@@ -2103,7 +2249,7 @@
               <w:rPr>
                 <w:rtl w:val="0"/>
               </w:rPr>
-              <w:t xml:space="preserve">Crítico</w:t>
+              <w:t xml:space="preserve">Importante</w:t>
             </w:r>
           </w:p>
         </w:tc>
@@ -2134,7 +2280,7 @@
               <w:rPr>
                 <w:rtl w:val="0"/>
               </w:rPr>
-              <w:t xml:space="preserve">2. Cadastro de recompensa</w:t>
+              <w:t xml:space="preserve">2. Exportar relatórios sobre os desafios, recompensas e engajamento dos clientes.</w:t>
             </w:r>
           </w:p>
         </w:tc>
@@ -2159,7 +2305,7 @@
               <w:rPr>
                 <w:rtl w:val="0"/>
               </w:rPr>
-              <w:t xml:space="preserve">Crítico</w:t>
+              <w:t xml:space="preserve">Útil</w:t>
             </w:r>
           </w:p>
         </w:tc>
@@ -2190,7 +2336,7 @@
               <w:rPr>
                 <w:rtl w:val="0"/>
               </w:rPr>
-              <w:t xml:space="preserve">3. Liberação e encerramento de desafios</w:t>
+              <w:t xml:space="preserve">3. Cadastrar e atualizar desafios</w:t>
             </w:r>
           </w:p>
         </w:tc>
@@ -2246,7 +2392,7 @@
               <w:rPr>
                 <w:rtl w:val="0"/>
               </w:rPr>
-              <w:t xml:space="preserve">4. Aprovação da participação de usuários nos desafios</w:t>
+              <w:t xml:space="preserve">4. Cadastrar recompensas</w:t>
             </w:r>
           </w:p>
         </w:tc>
@@ -2302,7 +2448,7 @@
               <w:rPr>
                 <w:rtl w:val="0"/>
               </w:rPr>
-              <w:t xml:space="preserve">5. Análise e aprovação das informações enviadas pelos usuários para completar os desafios</w:t>
+              <w:t xml:space="preserve">5. Liberar e encerrar desafios</w:t>
             </w:r>
           </w:p>
         </w:tc>
@@ -2358,7 +2504,382 @@
               <w:rPr>
                 <w:rtl w:val="0"/>
               </w:rPr>
-              <w:t xml:space="preserve">6. Liberação de recompensas para os usuários que completarem os desafios corretamente</w:t>
+              <w:t xml:space="preserve">6. Aprovar ou recusar as informações enviadas pelos Exploradores para completar os desafios</w:t>
+            </w:r>
+          </w:p>
+        </w:tc>
+        <w:tc>
+          <w:tcPr>
+            <w:shd w:fill="auto" w:val="clear"/>
+            <w:tcMar>
+              <w:top w:w="100.0" w:type="dxa"/>
+              <w:left w:w="100.0" w:type="dxa"/>
+              <w:bottom w:w="100.0" w:type="dxa"/>
+              <w:right w:w="100.0" w:type="dxa"/>
+            </w:tcMar>
+            <w:vAlign w:val="top"/>
+          </w:tcPr>
+          <w:p>
+            <w:pPr>
+              <w:widowControl w:val="0"/>
+              <w:spacing w:before="0" w:line="240" w:lineRule="auto"/>
+              <w:rPr/>
+            </w:pPr>
+            <w:r>
+              <w:rPr>
+                <w:rtl w:val="0"/>
+              </w:rPr>
+              <w:t xml:space="preserve">Crítico</w:t>
+            </w:r>
+          </w:p>
+        </w:tc>
+      </w:tr>
+      <w:tr>
+        <w:trPr>
+          <w:cantSplit w:val="0"/>
+          <w:tblHeader w:val="0"/>
+        </w:trPr>
+        <w:tc>
+          <w:tcPr>
+            <w:shd w:fill="auto" w:val="clear"/>
+            <w:tcMar>
+              <w:top w:w="100.0" w:type="dxa"/>
+              <w:left w:w="100.0" w:type="dxa"/>
+              <w:bottom w:w="100.0" w:type="dxa"/>
+              <w:right w:w="100.0" w:type="dxa"/>
+            </w:tcMar>
+            <w:vAlign w:val="top"/>
+          </w:tcPr>
+          <w:p>
+            <w:pPr>
+              <w:widowControl w:val="0"/>
+              <w:spacing w:before="0" w:line="240" w:lineRule="auto"/>
+              <w:rPr/>
+            </w:pPr>
+            <w:r>
+              <w:rPr>
+                <w:rtl w:val="0"/>
+              </w:rPr>
+              <w:t xml:space="preserve">7. Liberar recompensas para os Exploradores que completarem os desafios corretamente</w:t>
+            </w:r>
+          </w:p>
+        </w:tc>
+        <w:tc>
+          <w:tcPr>
+            <w:shd w:fill="auto" w:val="clear"/>
+            <w:tcMar>
+              <w:top w:w="100.0" w:type="dxa"/>
+              <w:left w:w="100.0" w:type="dxa"/>
+              <w:bottom w:w="100.0" w:type="dxa"/>
+              <w:right w:w="100.0" w:type="dxa"/>
+            </w:tcMar>
+            <w:vAlign w:val="top"/>
+          </w:tcPr>
+          <w:p>
+            <w:pPr>
+              <w:widowControl w:val="0"/>
+              <w:spacing w:before="0" w:line="240" w:lineRule="auto"/>
+              <w:rPr/>
+            </w:pPr>
+            <w:r>
+              <w:rPr>
+                <w:rtl w:val="0"/>
+              </w:rPr>
+              <w:t xml:space="preserve">Crítico</w:t>
+            </w:r>
+          </w:p>
+        </w:tc>
+      </w:tr>
+      <w:tr>
+        <w:trPr>
+          <w:cantSplit w:val="0"/>
+          <w:tblHeader w:val="0"/>
+        </w:trPr>
+        <w:tc>
+          <w:tcPr>
+            <w:shd w:fill="auto" w:val="clear"/>
+            <w:tcMar>
+              <w:top w:w="100.0" w:type="dxa"/>
+              <w:left w:w="100.0" w:type="dxa"/>
+              <w:bottom w:w="100.0" w:type="dxa"/>
+              <w:right w:w="100.0" w:type="dxa"/>
+            </w:tcMar>
+            <w:vAlign w:val="top"/>
+          </w:tcPr>
+          <w:p>
+            <w:pPr>
+              <w:widowControl w:val="0"/>
+              <w:spacing w:before="0" w:line="240" w:lineRule="auto"/>
+              <w:rPr/>
+            </w:pPr>
+            <w:r>
+              <w:rPr>
+                <w:rtl w:val="0"/>
+              </w:rPr>
+              <w:t xml:space="preserve">8. Permitir o acesso dos usuários do </w:t>
+            </w:r>
+            <w:r>
+              <w:rPr>
+                <w:i w:val="1"/>
+                <w:rtl w:val="0"/>
+              </w:rPr>
+              <w:t xml:space="preserve">e-commerce</w:t>
+            </w:r>
+            <w:r>
+              <w:rPr>
+                <w:rtl w:val="0"/>
+              </w:rPr>
+              <w:t xml:space="preserve"> ao sistema</w:t>
+            </w:r>
+          </w:p>
+        </w:tc>
+        <w:tc>
+          <w:tcPr>
+            <w:shd w:fill="auto" w:val="clear"/>
+            <w:tcMar>
+              <w:top w:w="100.0" w:type="dxa"/>
+              <w:left w:w="100.0" w:type="dxa"/>
+              <w:bottom w:w="100.0" w:type="dxa"/>
+              <w:right w:w="100.0" w:type="dxa"/>
+            </w:tcMar>
+            <w:vAlign w:val="top"/>
+          </w:tcPr>
+          <w:p>
+            <w:pPr>
+              <w:widowControl w:val="0"/>
+              <w:spacing w:before="0" w:line="240" w:lineRule="auto"/>
+              <w:rPr/>
+            </w:pPr>
+            <w:r>
+              <w:rPr>
+                <w:rtl w:val="0"/>
+              </w:rPr>
+              <w:t xml:space="preserve">Crítico</w:t>
+            </w:r>
+          </w:p>
+        </w:tc>
+      </w:tr>
+      <w:tr>
+        <w:trPr>
+          <w:cantSplit w:val="0"/>
+          <w:tblHeader w:val="0"/>
+        </w:trPr>
+        <w:tc>
+          <w:tcPr>
+            <w:shd w:fill="auto" w:val="clear"/>
+            <w:tcMar>
+              <w:top w:w="100.0" w:type="dxa"/>
+              <w:left w:w="100.0" w:type="dxa"/>
+              <w:bottom w:w="100.0" w:type="dxa"/>
+              <w:right w:w="100.0" w:type="dxa"/>
+            </w:tcMar>
+            <w:vAlign w:val="top"/>
+          </w:tcPr>
+          <w:p>
+            <w:pPr>
+              <w:widowControl w:val="0"/>
+              <w:spacing w:before="0" w:line="240" w:lineRule="auto"/>
+              <w:rPr/>
+            </w:pPr>
+            <w:r>
+              <w:rPr>
+                <w:rtl w:val="0"/>
+              </w:rPr>
+              <w:t xml:space="preserve">9. Cadastrar administradores (apenas o administrador principal)</w:t>
+            </w:r>
+          </w:p>
+        </w:tc>
+        <w:tc>
+          <w:tcPr>
+            <w:shd w:fill="auto" w:val="clear"/>
+            <w:tcMar>
+              <w:top w:w="100.0" w:type="dxa"/>
+              <w:left w:w="100.0" w:type="dxa"/>
+              <w:bottom w:w="100.0" w:type="dxa"/>
+              <w:right w:w="100.0" w:type="dxa"/>
+            </w:tcMar>
+            <w:vAlign w:val="top"/>
+          </w:tcPr>
+          <w:p>
+            <w:pPr>
+              <w:widowControl w:val="0"/>
+              <w:spacing w:before="0" w:line="240" w:lineRule="auto"/>
+              <w:rPr/>
+            </w:pPr>
+            <w:r>
+              <w:rPr>
+                <w:rtl w:val="0"/>
+              </w:rPr>
+              <w:t xml:space="preserve">Importante</w:t>
+            </w:r>
+          </w:p>
+        </w:tc>
+      </w:tr>
+      <w:tr>
+        <w:trPr>
+          <w:cantSplit w:val="0"/>
+          <w:tblHeader w:val="0"/>
+        </w:trPr>
+        <w:tc>
+          <w:tcPr>
+            <w:shd w:fill="auto" w:val="clear"/>
+            <w:tcMar>
+              <w:top w:w="100.0" w:type="dxa"/>
+              <w:left w:w="100.0" w:type="dxa"/>
+              <w:bottom w:w="100.0" w:type="dxa"/>
+              <w:right w:w="100.0" w:type="dxa"/>
+            </w:tcMar>
+            <w:vAlign w:val="top"/>
+          </w:tcPr>
+          <w:p>
+            <w:pPr>
+              <w:widowControl w:val="0"/>
+              <w:spacing w:before="0" w:line="240" w:lineRule="auto"/>
+              <w:rPr/>
+            </w:pPr>
+            <w:r>
+              <w:rPr>
+                <w:rtl w:val="0"/>
+              </w:rPr>
+              <w:t xml:space="preserve">10. Banir Exploradores</w:t>
+            </w:r>
+          </w:p>
+        </w:tc>
+        <w:tc>
+          <w:tcPr>
+            <w:shd w:fill="auto" w:val="clear"/>
+            <w:tcMar>
+              <w:top w:w="100.0" w:type="dxa"/>
+              <w:left w:w="100.0" w:type="dxa"/>
+              <w:bottom w:w="100.0" w:type="dxa"/>
+              <w:right w:w="100.0" w:type="dxa"/>
+            </w:tcMar>
+            <w:vAlign w:val="top"/>
+          </w:tcPr>
+          <w:p>
+            <w:pPr>
+              <w:widowControl w:val="0"/>
+              <w:spacing w:before="0" w:line="240" w:lineRule="auto"/>
+              <w:rPr/>
+            </w:pPr>
+            <w:r>
+              <w:rPr>
+                <w:rtl w:val="0"/>
+              </w:rPr>
+              <w:t xml:space="preserve">Crítico</w:t>
+            </w:r>
+          </w:p>
+        </w:tc>
+      </w:tr>
+      <w:tr>
+        <w:trPr>
+          <w:cantSplit w:val="0"/>
+          <w:tblHeader w:val="0"/>
+        </w:trPr>
+        <w:tc>
+          <w:tcPr>
+            <w:shd w:fill="auto" w:val="clear"/>
+            <w:tcMar>
+              <w:top w:w="100.0" w:type="dxa"/>
+              <w:left w:w="100.0" w:type="dxa"/>
+              <w:bottom w:w="100.0" w:type="dxa"/>
+              <w:right w:w="100.0" w:type="dxa"/>
+            </w:tcMar>
+            <w:vAlign w:val="top"/>
+          </w:tcPr>
+          <w:p>
+            <w:pPr>
+              <w:widowControl w:val="0"/>
+              <w:spacing w:before="0" w:line="240" w:lineRule="auto"/>
+              <w:rPr/>
+            </w:pPr>
+            <w:r>
+              <w:rPr>
+                <w:rtl w:val="0"/>
+              </w:rPr>
+              <w:t xml:space="preserve">11. Ofertar como recompensa os cupons de desconto   cadastrados no </w:t>
+            </w:r>
+            <w:r>
+              <w:rPr>
+                <w:i w:val="1"/>
+                <w:rtl w:val="0"/>
+              </w:rPr>
+              <w:t xml:space="preserve">e-commerce</w:t>
+            </w:r>
+            <w:r>
+              <w:rPr>
+                <w:rtl w:val="0"/>
+              </w:rPr>
+              <w:t xml:space="preserve"> da empresa. O sistema será integrado à plataforma da Shopify e recuperará as informações dos cupons.</w:t>
+            </w:r>
+          </w:p>
+        </w:tc>
+        <w:tc>
+          <w:tcPr>
+            <w:shd w:fill="auto" w:val="clear"/>
+            <w:tcMar>
+              <w:top w:w="100.0" w:type="dxa"/>
+              <w:left w:w="100.0" w:type="dxa"/>
+              <w:bottom w:w="100.0" w:type="dxa"/>
+              <w:right w:w="100.0" w:type="dxa"/>
+            </w:tcMar>
+            <w:vAlign w:val="top"/>
+          </w:tcPr>
+          <w:p>
+            <w:pPr>
+              <w:widowControl w:val="0"/>
+              <w:spacing w:before="0" w:line="240" w:lineRule="auto"/>
+              <w:rPr/>
+            </w:pPr>
+            <w:r>
+              <w:rPr>
+                <w:rtl w:val="0"/>
+              </w:rPr>
+              <w:t xml:space="preserve">Importante</w:t>
+            </w:r>
+          </w:p>
+        </w:tc>
+      </w:tr>
+      <w:tr>
+        <w:trPr>
+          <w:cantSplit w:val="0"/>
+          <w:tblHeader w:val="0"/>
+        </w:trPr>
+        <w:tc>
+          <w:tcPr>
+            <w:shd w:fill="auto" w:val="clear"/>
+            <w:tcMar>
+              <w:top w:w="100.0" w:type="dxa"/>
+              <w:left w:w="100.0" w:type="dxa"/>
+              <w:bottom w:w="100.0" w:type="dxa"/>
+              <w:right w:w="100.0" w:type="dxa"/>
+            </w:tcMar>
+            <w:vAlign w:val="top"/>
+          </w:tcPr>
+          <w:p>
+            <w:pPr>
+              <w:widowControl w:val="0"/>
+              <w:spacing w:before="0" w:line="240" w:lineRule="auto"/>
+              <w:rPr/>
+            </w:pPr>
+            <w:r>
+              <w:rPr>
+                <w:rtl w:val="0"/>
+              </w:rPr>
+              <w:t xml:space="preserve">12. Prover </w:t>
+            </w:r>
+            <w:r>
+              <w:rPr>
+                <w:i w:val="1"/>
+                <w:rtl w:val="0"/>
+              </w:rPr>
+              <w:t xml:space="preserve">login</w:t>
+            </w:r>
+            <w:r>
+              <w:rPr>
+                <w:rtl w:val="0"/>
+              </w:rPr>
+              <w:t xml:space="preserve"> do Administrador sem integração com o Shopify.</w:t>
             </w:r>
           </w:p>
         </w:tc>
@@ -2461,7 +2982,7 @@
               <w:rPr>
                 <w:rtl w:val="0"/>
               </w:rPr>
-              <w:t xml:space="preserve"> Gerenciamento administrativo</w:t>
+              <w:t xml:space="preserve"> Acesso dos Exploradores</w:t>
             </w:r>
           </w:p>
         </w:tc>
@@ -2548,51 +3069,78 @@
             <w:pPr>
               <w:widowControl w:val="0"/>
               <w:spacing w:before="0" w:line="240" w:lineRule="auto"/>
+              <w:rPr>
+                <w:i w:val="1"/>
+              </w:rPr>
+            </w:pPr>
+            <w:r>
+              <w:rPr>
+                <w:rtl w:val="0"/>
+              </w:rPr>
+              <w:t xml:space="preserve">1. Prover </w:t>
+            </w:r>
+            <w:r>
+              <w:rPr>
+                <w:i w:val="1"/>
+                <w:rtl w:val="0"/>
+              </w:rPr>
+              <w:t xml:space="preserve">login </w:t>
+            </w:r>
+            <w:r>
+              <w:rPr>
+                <w:rtl w:val="0"/>
+              </w:rPr>
+              <w:t xml:space="preserve">do Explorador</w:t>
+            </w:r>
+            <w:r>
+              <w:rPr>
+                <w:rtl w:val="0"/>
+              </w:rPr>
+              <w:t xml:space="preserve">. Ele deverá fazer login usando as credenciais de sua conta da </w:t>
+            </w:r>
+            <w:r>
+              <w:rPr>
+                <w:rtl w:val="0"/>
+              </w:rPr>
+              <w:t xml:space="preserve">Shopify</w:t>
+            </w:r>
+            <w:r>
+              <w:rPr>
+                <w:rtl w:val="0"/>
+              </w:rPr>
+              <w:t xml:space="preserve"> por meio do padrão</w:t>
+            </w:r>
+            <w:r>
+              <w:rPr>
+                <w:i w:val="1"/>
+                <w:rtl w:val="0"/>
+              </w:rPr>
+              <w:t xml:space="preserve"> Open Authorization (OAuth).</w:t>
+            </w:r>
+          </w:p>
+        </w:tc>
+        <w:tc>
+          <w:tcPr>
+            <w:shd w:fill="auto" w:val="clear"/>
+            <w:tcMar>
+              <w:top w:w="100.0" w:type="dxa"/>
+              <w:left w:w="100.0" w:type="dxa"/>
+              <w:bottom w:w="100.0" w:type="dxa"/>
+              <w:right w:w="100.0" w:type="dxa"/>
+            </w:tcMar>
+            <w:vAlign w:val="top"/>
+          </w:tcPr>
+          <w:p>
+            <w:pPr>
+              <w:widowControl w:val="0"/>
+              <w:spacing w:before="0" w:line="240" w:lineRule="auto"/>
               <w:rPr/>
             </w:pPr>
             <w:r>
               <w:rPr>
                 <w:rtl w:val="0"/>
               </w:rPr>
-              <w:t xml:space="preserve">1. Prover </w:t>
-            </w:r>
-            <w:r>
-              <w:rPr>
-                <w:i w:val="1"/>
-                <w:rtl w:val="0"/>
-              </w:rPr>
-              <w:t xml:space="preserve">Dashboard</w:t>
-            </w:r>
-            <w:r>
-              <w:rPr>
-                <w:rtl w:val="0"/>
-              </w:rPr>
-              <w:t xml:space="preserve"> com indicadores</w:t>
-            </w:r>
-          </w:p>
-        </w:tc>
-        <w:tc>
-          <w:tcPr>
-            <w:shd w:fill="auto" w:val="clear"/>
-            <w:tcMar>
-              <w:top w:w="100.0" w:type="dxa"/>
-              <w:left w:w="100.0" w:type="dxa"/>
-              <w:bottom w:w="100.0" w:type="dxa"/>
-              <w:right w:w="100.0" w:type="dxa"/>
-            </w:tcMar>
-            <w:vAlign w:val="top"/>
-          </w:tcPr>
-          <w:p>
-            <w:pPr>
-              <w:widowControl w:val="0"/>
-              <w:spacing w:before="0" w:line="240" w:lineRule="auto"/>
-              <w:rPr/>
-            </w:pPr>
-            <w:r>
-              <w:rPr>
-                <w:rtl w:val="0"/>
-              </w:rPr>
-              <w:t xml:space="preserve">Importante</w:t>
+              <w:t xml:space="preserve">Crítico</w:t>
             </w:r>
           </w:p>
         </w:tc>
@@ -2623,7 +3171,7 @@
               <w:rPr>
                 <w:rtl w:val="0"/>
               </w:rPr>
-              <w:t xml:space="preserve">2. Prover relatórios dos desafios e recompensas</w:t>
+              <w:t xml:space="preserve">2. Alterar informações de perfil</w:t>
             </w:r>
           </w:p>
         </w:tc>
@@ -2679,7 +3227,7 @@
               <w:rPr>
                 <w:rtl w:val="0"/>
               </w:rPr>
-              <w:t xml:space="preserve">3. Cadastro e atualização de usuários Exploradores</w:t>
+              <w:t xml:space="preserve">3. Visualizar detalhes e recompensas dos desafios</w:t>
             </w:r>
           </w:p>
         </w:tc>
@@ -2704,7 +3252,7 @@
               <w:rPr>
                 <w:rtl w:val="0"/>
               </w:rPr>
-              <w:t xml:space="preserve">Importante</w:t>
+              <w:t xml:space="preserve">Crítico</w:t>
             </w:r>
           </w:p>
         </w:tc>
@@ -2735,7 +3283,7 @@
               <w:rPr>
                 <w:rtl w:val="0"/>
               </w:rPr>
-              <w:t xml:space="preserve">4. Banimento de Exploradores</w:t>
+              <w:t xml:space="preserve">4. Inserir informações e anexos nos desafios</w:t>
             </w:r>
           </w:p>
         </w:tc>
@@ -2791,33 +3339,7 @@
               <w:rPr>
                 <w:rtl w:val="0"/>
               </w:rPr>
-              <w:t xml:space="preserve">5. Ofertar como recompensa os cupons de desconto   cadastrados no </w:t>
-            </w:r>
-            <w:r>
-              <w:rPr>
-                <w:i w:val="1"/>
-                <w:rtl w:val="0"/>
-              </w:rPr>
-              <w:t xml:space="preserve">e-commerce</w:t>
-            </w:r>
-            <w:r>
-              <w:rPr>
-                <w:rtl w:val="0"/>
-              </w:rPr>
-              <w:t xml:space="preserve"> da empresa. O sistema será integrado à plataforma da </w:t>
-            </w:r>
-            <w:r>
-              <w:rPr>
-                <w:i w:val="1"/>
-                <w:rtl w:val="0"/>
-              </w:rPr>
-              <w:t xml:space="preserve">Shopify</w:t>
-            </w:r>
-            <w:r>
-              <w:rPr>
-                <w:rtl w:val="0"/>
-              </w:rPr>
-              <w:t xml:space="preserve"> e recuperará as informações dos cupons.</w:t>
+              <w:t xml:space="preserve">5. Visualizar resultado dos desafios</w:t>
             </w:r>
           </w:p>
         </w:tc>
@@ -2842,7 +3364,7 @@
               <w:rPr>
                 <w:rtl w:val="0"/>
               </w:rPr>
-              <w:t xml:space="preserve">Útil</w:t>
+              <w:t xml:space="preserve">Crítico</w:t>
             </w:r>
           </w:p>
         </w:tc>
@@ -2873,20 +3395,7 @@
               <w:rPr>
                 <w:rtl w:val="0"/>
               </w:rPr>
-              <w:t xml:space="preserve">6. Realizar </w:t>
-            </w:r>
-            <w:r>
-              <w:rPr>
-                <w:i w:val="1"/>
-                <w:rtl w:val="0"/>
-              </w:rPr>
-              <w:t xml:space="preserve">login</w:t>
-            </w:r>
-            <w:r>
-              <w:rPr>
-                <w:rtl w:val="0"/>
-              </w:rPr>
-              <w:t xml:space="preserve"> do Administrador sem integração com o Shopify.</w:t>
+              <w:t xml:space="preserve">6. Resgatar premiações</w:t>
             </w:r>
           </w:p>
         </w:tc>
@@ -2917,16 +3426,6 @@
         </w:tc>
       </w:tr>
     </w:tbl>
-    <w:p>
-      <w:pPr>
-        <w:rPr/>
-      </w:pPr>
-      <w:r>
-        <w:rPr>
-          <w:rtl w:val="0"/>
-        </w:rPr>
-      </w:r>
-    </w:p>
     <w:p>
       <w:pPr>
         <w:rPr/>
@@ -2999,7 +3498,7 @@
               <w:rPr>
                 <w:rtl w:val="0"/>
               </w:rPr>
-              <w:t xml:space="preserve"> Acesso dos Exploradores</w:t>
+              <w:t xml:space="preserve"> Visualizar e indicar outros exploradores</w:t>
             </w:r>
           </w:p>
         </w:tc>
@@ -3092,7 +3591,7 @@
               <w:rPr>
                 <w:rtl w:val="0"/>
               </w:rPr>
-              <w:t xml:space="preserve">1. Registro de usuário</w:t>
+              <w:t xml:space="preserve">1. Buscar e visualizar o perfil de outros Exploradores</w:t>
             </w:r>
           </w:p>
         </w:tc>
@@ -3117,7 +3616,7 @@
               <w:rPr>
                 <w:rtl w:val="0"/>
               </w:rPr>
-              <w:t xml:space="preserve">Crítico</w:t>
+              <w:t xml:space="preserve">Útil</w:t>
             </w:r>
           </w:p>
         </w:tc>
@@ -3142,80 +3641,13 @@
             <w:pPr>
               <w:widowControl w:val="0"/>
               <w:spacing w:before="0" w:line="240" w:lineRule="auto"/>
-              <w:rPr>
-                <w:i w:val="1"/>
-              </w:rPr>
-            </w:pPr>
-            <w:r>
-              <w:rPr>
-                <w:rtl w:val="0"/>
-              </w:rPr>
-              <w:t xml:space="preserve">2. Realizar </w:t>
-            </w:r>
-            <w:r>
-              <w:rPr>
-                <w:i w:val="1"/>
-                <w:rtl w:val="0"/>
-              </w:rPr>
-              <w:t xml:space="preserve">login </w:t>
-            </w:r>
-            <w:r>
-              <w:rPr>
-                <w:rtl w:val="0"/>
-              </w:rPr>
-              <w:t xml:space="preserve">do Explorador</w:t>
-            </w:r>
-            <w:r>
-              <w:rPr>
-                <w:rtl w:val="0"/>
-              </w:rPr>
-              <w:t xml:space="preserve">. Se o usuário Explorador possuir conta no </w:t>
-            </w:r>
-            <w:r>
-              <w:rPr>
-                <w:i w:val="1"/>
-                <w:rtl w:val="0"/>
-              </w:rPr>
-              <w:t xml:space="preserve">e-commerce</w:t>
-            </w:r>
-            <w:r>
-              <w:rPr>
-                <w:rtl w:val="0"/>
-              </w:rPr>
-              <w:t xml:space="preserve"> da Hardz na </w:t>
-            </w:r>
-            <w:r>
-              <w:rPr>
-                <w:i w:val="1"/>
-                <w:rtl w:val="0"/>
-              </w:rPr>
-              <w:t xml:space="preserve">Shopify</w:t>
-            </w:r>
-            <w:r>
-              <w:rPr>
-                <w:rtl w:val="0"/>
-              </w:rPr>
-              <w:t xml:space="preserve">, ele poderá fazer login usando as credenciais de sua conta da </w:t>
-            </w:r>
-            <w:r>
-              <w:rPr>
-                <w:i w:val="1"/>
-                <w:rtl w:val="0"/>
-              </w:rPr>
-              <w:t xml:space="preserve">Shopify</w:t>
-            </w:r>
-            <w:r>
-              <w:rPr>
-                <w:rtl w:val="0"/>
-              </w:rPr>
-              <w:t xml:space="preserve"> por meio do padrão</w:t>
-            </w:r>
-            <w:r>
-              <w:rPr>
-                <w:i w:val="1"/>
-                <w:rtl w:val="0"/>
-              </w:rPr>
-              <w:t xml:space="preserve"> Open Authorization (OAuth).</w:t>
+              <w:rPr/>
+            </w:pPr>
+            <w:r>
+              <w:rPr>
+                <w:rtl w:val="0"/>
+              </w:rPr>
+              <w:t xml:space="preserve">2. Indicar novos Exploradores</w:t>
             </w:r>
           </w:p>
         </w:tc>
@@ -3271,7 +3703,7 @@
               <w:rPr>
                 <w:rtl w:val="0"/>
               </w:rPr>
-              <w:t xml:space="preserve">3. Alterar informações de perfil e senha</w:t>
+              <w:t xml:space="preserve">3. Visualizar histórico de desafios completados por outros Exploradores</w:t>
             </w:r>
           </w:p>
         </w:tc>
@@ -3296,7 +3728,7 @@
               <w:rPr>
                 <w:rtl w:val="0"/>
               </w:rPr>
-              <w:t xml:space="preserve">Importante</w:t>
+              <w:t xml:space="preserve">Útil</w:t>
             </w:r>
           </w:p>
         </w:tc>
@@ -3327,7 +3759,7 @@
               <w:rPr>
                 <w:rtl w:val="0"/>
               </w:rPr>
-              <w:t xml:space="preserve">4. Visualizar e participar dos desafios</w:t>
+              <w:t xml:space="preserve">4. Visualizar redes sociais de outros Exploradores</w:t>
             </w:r>
           </w:p>
         </w:tc>
@@ -3352,175 +3784,7 @@
               <w:rPr>
                 <w:rtl w:val="0"/>
               </w:rPr>
-              <w:t xml:space="preserve">Crítico</w:t>
-            </w:r>
-          </w:p>
-        </w:tc>
-      </w:tr>
-      <w:tr>
-        <w:trPr>
-          <w:cantSplit w:val="0"/>
-          <w:tblHeader w:val="0"/>
-        </w:trPr>
-        <w:tc>
-          <w:tcPr>
-            <w:shd w:fill="auto" w:val="clear"/>
-            <w:tcMar>
-              <w:top w:w="100.0" w:type="dxa"/>
-              <w:left w:w="100.0" w:type="dxa"/>
-              <w:bottom w:w="100.0" w:type="dxa"/>
-              <w:right w:w="100.0" w:type="dxa"/>
-            </w:tcMar>
-            <w:vAlign w:val="top"/>
-          </w:tcPr>
-          <w:p>
-            <w:pPr>
-              <w:widowControl w:val="0"/>
-              <w:spacing w:before="0" w:line="240" w:lineRule="auto"/>
-              <w:rPr/>
-            </w:pPr>
-            <w:r>
-              <w:rPr>
-                <w:rtl w:val="0"/>
-              </w:rPr>
-              <w:t xml:space="preserve">5. Inserir informações e anexos nos desafios</w:t>
-            </w:r>
-          </w:p>
-        </w:tc>
-        <w:tc>
-          <w:tcPr>
-            <w:shd w:fill="auto" w:val="clear"/>
-            <w:tcMar>
-              <w:top w:w="100.0" w:type="dxa"/>
-              <w:left w:w="100.0" w:type="dxa"/>
-              <w:bottom w:w="100.0" w:type="dxa"/>
-              <w:right w:w="100.0" w:type="dxa"/>
-            </w:tcMar>
-            <w:vAlign w:val="top"/>
-          </w:tcPr>
-          <w:p>
-            <w:pPr>
-              <w:widowControl w:val="0"/>
-              <w:spacing w:before="0" w:line="240" w:lineRule="auto"/>
-              <w:rPr/>
-            </w:pPr>
-            <w:r>
-              <w:rPr>
-                <w:rtl w:val="0"/>
-              </w:rPr>
-              <w:t xml:space="preserve">Crítico</w:t>
-            </w:r>
-          </w:p>
-        </w:tc>
-      </w:tr>
-      <w:tr>
-        <w:trPr>
-          <w:cantSplit w:val="0"/>
-          <w:tblHeader w:val="0"/>
-        </w:trPr>
-        <w:tc>
-          <w:tcPr>
-            <w:shd w:fill="auto" w:val="clear"/>
-            <w:tcMar>
-              <w:top w:w="100.0" w:type="dxa"/>
-              <w:left w:w="100.0" w:type="dxa"/>
-              <w:bottom w:w="100.0" w:type="dxa"/>
-              <w:right w:w="100.0" w:type="dxa"/>
-            </w:tcMar>
-            <w:vAlign w:val="top"/>
-          </w:tcPr>
-          <w:p>
-            <w:pPr>
-              <w:widowControl w:val="0"/>
-              <w:spacing w:before="0" w:line="240" w:lineRule="auto"/>
-              <w:rPr/>
-            </w:pPr>
-            <w:r>
-              <w:rPr>
-                <w:rtl w:val="0"/>
-              </w:rPr>
-              <w:t xml:space="preserve">6. Visualizar resultado dos desafios</w:t>
-            </w:r>
-          </w:p>
-        </w:tc>
-        <w:tc>
-          <w:tcPr>
-            <w:shd w:fill="auto" w:val="clear"/>
-            <w:tcMar>
-              <w:top w:w="100.0" w:type="dxa"/>
-              <w:left w:w="100.0" w:type="dxa"/>
-              <w:bottom w:w="100.0" w:type="dxa"/>
-              <w:right w:w="100.0" w:type="dxa"/>
-            </w:tcMar>
-            <w:vAlign w:val="top"/>
-          </w:tcPr>
-          <w:p>
-            <w:pPr>
-              <w:widowControl w:val="0"/>
-              <w:spacing w:before="0" w:line="240" w:lineRule="auto"/>
-              <w:rPr/>
-            </w:pPr>
-            <w:r>
-              <w:rPr>
-                <w:rtl w:val="0"/>
-              </w:rPr>
-              <w:t xml:space="preserve">Crítico</w:t>
-            </w:r>
-          </w:p>
-        </w:tc>
-      </w:tr>
-      <w:tr>
-        <w:trPr>
-          <w:cantSplit w:val="0"/>
-          <w:tblHeader w:val="0"/>
-        </w:trPr>
-        <w:tc>
-          <w:tcPr>
-            <w:shd w:fill="auto" w:val="clear"/>
-            <w:tcMar>
-              <w:top w:w="100.0" w:type="dxa"/>
-              <w:left w:w="100.0" w:type="dxa"/>
-              <w:bottom w:w="100.0" w:type="dxa"/>
-              <w:right w:w="100.0" w:type="dxa"/>
-            </w:tcMar>
-            <w:vAlign w:val="top"/>
-          </w:tcPr>
-          <w:p>
-            <w:pPr>
-              <w:widowControl w:val="0"/>
-              <w:spacing w:before="0" w:line="240" w:lineRule="auto"/>
-              <w:rPr/>
-            </w:pPr>
-            <w:r>
-              <w:rPr>
-                <w:rtl w:val="0"/>
-              </w:rPr>
-              <w:t xml:space="preserve">7. Resgatar premiações</w:t>
-            </w:r>
-          </w:p>
-        </w:tc>
-        <w:tc>
-          <w:tcPr>
-            <w:shd w:fill="auto" w:val="clear"/>
-            <w:tcMar>
-              <w:top w:w="100.0" w:type="dxa"/>
-              <w:left w:w="100.0" w:type="dxa"/>
-              <w:bottom w:w="100.0" w:type="dxa"/>
-              <w:right w:w="100.0" w:type="dxa"/>
-            </w:tcMar>
-            <w:vAlign w:val="top"/>
-          </w:tcPr>
-          <w:p>
-            <w:pPr>
-              <w:widowControl w:val="0"/>
-              <w:spacing w:before="0" w:line="240" w:lineRule="auto"/>
-              <w:rPr/>
-            </w:pPr>
-            <w:r>
-              <w:rPr>
-                <w:rtl w:val="0"/>
-              </w:rPr>
-              <w:t xml:space="preserve">Crítico</w:t>
+              <w:t xml:space="preserve">Útil</w:t>
             </w:r>
           </w:p>
         </w:tc>
@@ -3528,7 +3792,16 @@
     </w:tbl>
     <w:p>
       <w:pPr>
-        <w:spacing w:before="200" w:lineRule="auto"/>
+        <w:rPr/>
+      </w:pPr>
+      <w:r>
+        <w:rPr>
+          <w:rtl w:val="0"/>
+        </w:rPr>
+      </w:r>
+    </w:p>
+    <w:p>
+      <w:pPr>
         <w:rPr/>
       </w:pPr>
       <w:r>
@@ -3599,7 +3872,7 @@
               <w:rPr>
                 <w:rtl w:val="0"/>
               </w:rPr>
-              <w:t xml:space="preserve"> Interação entre Exploradores</w:t>
+              <w:t xml:space="preserve"> Apresentar publicações feitas em redes sociais</w:t>
             </w:r>
           </w:p>
         </w:tc>
@@ -3692,7 +3965,7 @@
               <w:rPr>
                 <w:rtl w:val="0"/>
               </w:rPr>
-              <w:t xml:space="preserve">1. Buscar e visualizar o perfil de outros Exploradores</w:t>
+              <w:t xml:space="preserve">1. Cadastrar as contas que a empresa possui nas redes sociais.</w:t>
             </w:r>
           </w:p>
         </w:tc>
@@ -3748,7 +4021,20 @@
               <w:rPr>
                 <w:rtl w:val="0"/>
               </w:rPr>
-              <w:t xml:space="preserve">2. Indicar novos usuários Exploradores</w:t>
+              <w:t xml:space="preserve">2. Cadastrar as </w:t>
+            </w:r>
+            <w:r>
+              <w:rPr>
+                <w:i w:val="1"/>
+                <w:rtl w:val="0"/>
+              </w:rPr>
+              <w:t xml:space="preserve">hashtags</w:t>
+            </w:r>
+            <w:r>
+              <w:rPr>
+                <w:rtl w:val="0"/>
+              </w:rPr>
+              <w:t xml:space="preserve"> que o sistema deve buscar.</w:t>
             </w:r>
           </w:p>
         </w:tc>
@@ -3773,7 +4059,7 @@
               <w:rPr>
                 <w:rtl w:val="0"/>
               </w:rPr>
-              <w:t xml:space="preserve">Importante</w:t>
+              <w:t xml:space="preserve">Útil</w:t>
             </w:r>
           </w:p>
         </w:tc>
@@ -3804,7 +4090,20 @@
               <w:rPr>
                 <w:rtl w:val="0"/>
               </w:rPr>
-              <w:t xml:space="preserve">3. Visualizar histórico de desafios completados por outros Exploradores</w:t>
+              <w:t xml:space="preserve">3. Buscar nas redes sociais Twitter, Tik Tok e Instagram publicações relacionadas as contas e </w:t>
+            </w:r>
+            <w:r>
+              <w:rPr>
+                <w:i w:val="1"/>
+                <w:rtl w:val="0"/>
+              </w:rPr>
+              <w:t xml:space="preserve">hashtags</w:t>
+            </w:r>
+            <w:r>
+              <w:rPr>
+                <w:rtl w:val="0"/>
+              </w:rPr>
+              <w:t xml:space="preserve"> cadastradas pelos Administradores.</w:t>
             </w:r>
           </w:p>
         </w:tc>
@@ -3860,46 +4159,7 @@
               <w:rPr>
                 <w:rtl w:val="0"/>
               </w:rPr>
-              <w:t xml:space="preserve">3. Visualizar </w:t>
-            </w:r>
-            <w:r>
-              <w:rPr>
-                <w:i w:val="1"/>
-                <w:rtl w:val="0"/>
-              </w:rPr>
-              <w:t xml:space="preserve">posts</w:t>
-            </w:r>
-            <w:r>
-              <w:rPr>
-                <w:rtl w:val="0"/>
-              </w:rPr>
-              <w:t xml:space="preserve"> dos canais </w:t>
-            </w:r>
-            <w:r>
-              <w:rPr>
-                <w:i w:val="1"/>
-                <w:rtl w:val="0"/>
-              </w:rPr>
-              <w:t xml:space="preserve">Twitter, Tik Tok e Instagram</w:t>
-            </w:r>
-            <w:r>
-              <w:rPr>
-                <w:rtl w:val="0"/>
-              </w:rPr>
-              <w:t xml:space="preserve"> com marcações de </w:t>
-            </w:r>
-            <w:r>
-              <w:rPr>
-                <w:i w:val="1"/>
-                <w:rtl w:val="0"/>
-              </w:rPr>
-              <w:t xml:space="preserve">hashtags</w:t>
-            </w:r>
-            <w:r>
-              <w:rPr>
-                <w:rtl w:val="0"/>
-              </w:rPr>
-              <w:t xml:space="preserve"> da empresa.</w:t>
+              <w:t xml:space="preserve">4. Permitir que os Administradores possam aprovar ou recusar publicações.</w:t>
             </w:r>
           </w:p>
         </w:tc>
@@ -3955,50 +4215,29 @@
               <w:rPr>
                 <w:rtl w:val="0"/>
               </w:rPr>
-              <w:t xml:space="preserve">4. Filtrar e ordenar </w:t>
+              <w:t xml:space="preserve">5. Permitir que os Exploradores possam visualizar as publicações aprovadas pelos Administradores. Os Exploradores devem poder filtrar as publicações por </w:t>
             </w:r>
             <w:r>
               <w:rPr>
                 <w:i w:val="1"/>
                 <w:rtl w:val="0"/>
               </w:rPr>
-              <w:t xml:space="preserve">posts</w:t>
-            </w:r>
-            <w:r>
-              <w:rPr>
-                <w:rtl w:val="0"/>
-              </w:rPr>
-              <w:t xml:space="preserve"> com marcações de </w:t>
-            </w:r>
-            <w:r>
-              <w:rPr>
-                <w:i w:val="1"/>
-                <w:rtl w:val="0"/>
-              </w:rPr>
-              <w:t xml:space="preserve">hashtags</w:t>
-            </w:r>
-            <w:r>
-              <w:rPr>
-                <w:rtl w:val="0"/>
-              </w:rPr>
-              <w:t xml:space="preserve"> da empresa. Filtro por </w:t>
-            </w:r>
-            <w:r>
-              <w:rPr>
-                <w:i w:val="1"/>
-                <w:rtl w:val="0"/>
-              </w:rPr>
               <w:t xml:space="preserve">hashtag</w:t>
             </w:r>
             <w:r>
               <w:rPr>
                 <w:rtl w:val="0"/>
               </w:rPr>
-              <w:t xml:space="preserve">, canal (</w:t>
-            </w:r>
-            <w:r>
-              <w:rPr>
-                <w:i w:val="1"/>
+              <w:t xml:space="preserve"> ou</w:t>
+            </w:r>
+            <w:r>
+              <w:rPr>
+                <w:rtl w:val="0"/>
+              </w:rPr>
+              <w:t xml:space="preserve"> canal (</w:t>
+            </w:r>
+            <w:r>
+              <w:rPr>
                 <w:rtl w:val="0"/>
               </w:rPr>
               <w:t xml:space="preserve">Twitter, Tik Tok e Instagram</w:t>
@@ -4007,7 +4246,7 @@
               <w:rPr>
                 <w:rtl w:val="0"/>
               </w:rPr>
-              <w:t xml:space="preserve">) e ordenação por relevância e recentes.</w:t>
+              <w:t xml:space="preserve">) e ordenar por relevância ou data de publicação.</w:t>
             </w:r>
           </w:p>
         </w:tc>
@@ -4033,6 +4272,84 @@
                 <w:rtl w:val="0"/>
               </w:rPr>
               <w:t xml:space="preserve">Útil</w:t>
+            </w:r>
+          </w:p>
+        </w:tc>
+      </w:tr>
+    </w:tbl>
+    <w:p>
+      <w:pPr>
+        <w:rPr/>
+      </w:pPr>
+      <w:r>
+        <w:rPr>
+          <w:rtl w:val="0"/>
+        </w:rPr>
+      </w:r>
+    </w:p>
+    <w:tbl>
+      <w:tblPr>
+        <w:tblStyle w:val="Table10"/>
+        <w:tblW w:w="9360.0" w:type="dxa"/>
+        <w:jc w:val="left"/>
+        <w:tblInd w:w="100.0" w:type="pct"/>
+        <w:tblBorders>
+          <w:top w:color="000000" w:space="0" w:sz="8" w:val="single"/>
+          <w:left w:color="000000" w:space="0" w:sz="8" w:val="single"/>
+          <w:bottom w:color="000000" w:space="0" w:sz="8" w:val="single"/>
+          <w:right w:color="000000" w:space="0" w:sz="8" w:val="single"/>
+          <w:insideH w:color="000000" w:space="0" w:sz="8" w:val="single"/>
+          <w:insideV w:color="000000" w:space="0" w:sz="8" w:val="single"/>
+        </w:tblBorders>
+        <w:tblLayout w:type="fixed"/>
+        <w:tblLook w:val="0600"/>
+      </w:tblPr>
+      <w:tblGrid>
+        <w:gridCol w:w="6360"/>
+        <w:gridCol w:w="3000"/>
+        <w:tblGridChange w:id="0">
+          <w:tblGrid>
+            <w:gridCol w:w="6360"/>
+            <w:gridCol w:w="3000"/>
+          </w:tblGrid>
+        </w:tblGridChange>
+      </w:tblGrid>
+      <w:tr>
+        <w:trPr>
+          <w:cantSplit w:val="0"/>
+          <w:trHeight w:val="420" w:hRule="atLeast"/>
+          <w:tblHeader w:val="0"/>
+        </w:trPr>
+        <w:tc>
+          <w:tcPr>
+            <w:gridSpan w:val="2"/>
+            <w:shd w:fill="auto" w:val="clear"/>
+            <w:tcMar>
+              <w:top w:w="100.0" w:type="dxa"/>
+              <w:left w:w="100.0" w:type="dxa"/>
+              <w:bottom w:w="100.0" w:type="dxa"/>
+              <w:right w:w="100.0" w:type="dxa"/>
+            </w:tcMar>
+            <w:vAlign w:val="top"/>
+          </w:tcPr>
+          <w:p>
+            <w:pPr>
+              <w:widowControl w:val="0"/>
+              <w:spacing w:before="0" w:line="240" w:lineRule="auto"/>
+              <w:rPr/>
+            </w:pPr>
+            <w:r>
+              <w:rPr>
+                <w:b w:val="1"/>
+                <w:rtl w:val="0"/>
+              </w:rPr>
+              <w:t xml:space="preserve">Necessidade:</w:t>
+            </w:r>
+            <w:r>
+              <w:rPr>
+                <w:rtl w:val="0"/>
+              </w:rPr>
+              <w:t xml:space="preserve"> Interação entre Administradores e Exploradores</w:t>
             </w:r>
           </w:p>
         </w:tc>
@@ -4057,26 +4374,75 @@
             <w:pPr>
               <w:widowControl w:val="0"/>
               <w:spacing w:before="0" w:line="240" w:lineRule="auto"/>
+              <w:rPr>
+                <w:b w:val="1"/>
+              </w:rPr>
+            </w:pPr>
+            <w:r>
+              <w:rPr>
+                <w:b w:val="1"/>
+                <w:rtl w:val="0"/>
+              </w:rPr>
+              <w:t xml:space="preserve">Funcionalidade</w:t>
+            </w:r>
+          </w:p>
+        </w:tc>
+        <w:tc>
+          <w:tcPr>
+            <w:shd w:fill="auto" w:val="clear"/>
+            <w:tcMar>
+              <w:top w:w="100.0" w:type="dxa"/>
+              <w:left w:w="100.0" w:type="dxa"/>
+              <w:bottom w:w="100.0" w:type="dxa"/>
+              <w:right w:w="100.0" w:type="dxa"/>
+            </w:tcMar>
+            <w:vAlign w:val="top"/>
+          </w:tcPr>
+          <w:p>
+            <w:pPr>
+              <w:widowControl w:val="0"/>
+              <w:spacing w:before="0" w:line="240" w:lineRule="auto"/>
+              <w:rPr>
+                <w:b w:val="1"/>
+              </w:rPr>
+            </w:pPr>
+            <w:r>
+              <w:rPr>
+                <w:b w:val="1"/>
+                <w:rtl w:val="0"/>
+              </w:rPr>
+              <w:t xml:space="preserve">Categoria</w:t>
+            </w:r>
+          </w:p>
+        </w:tc>
+      </w:tr>
+      <w:tr>
+        <w:trPr>
+          <w:cantSplit w:val="0"/>
+          <w:tblHeader w:val="0"/>
+        </w:trPr>
+        <w:tc>
+          <w:tcPr>
+            <w:shd w:fill="auto" w:val="clear"/>
+            <w:tcMar>
+              <w:top w:w="100.0" w:type="dxa"/>
+              <w:left w:w="100.0" w:type="dxa"/>
+              <w:bottom w:w="100.0" w:type="dxa"/>
+              <w:right w:w="100.0" w:type="dxa"/>
+            </w:tcMar>
+            <w:vAlign w:val="top"/>
+          </w:tcPr>
+          <w:p>
+            <w:pPr>
+              <w:widowControl w:val="0"/>
+              <w:spacing w:before="0" w:line="240" w:lineRule="auto"/>
               <w:rPr/>
             </w:pPr>
             <w:r>
               <w:rPr>
                 <w:rtl w:val="0"/>
               </w:rPr>
-              <w:t xml:space="preserve">5. Usuário Administrador aprova quais posts com marcações de </w:t>
-            </w:r>
-            <w:r>
-              <w:rPr>
-                <w:i w:val="1"/>
-                <w:rtl w:val="0"/>
-              </w:rPr>
-              <w:t xml:space="preserve">hashtags</w:t>
-            </w:r>
-            <w:r>
-              <w:rPr>
-                <w:rtl w:val="0"/>
-              </w:rPr>
-              <w:t xml:space="preserve"> da empresa podem aparecer no sistema.</w:t>
+              <w:t xml:space="preserve">1. Prover troca de mensagens simples de texto entre Administradores e Exploradores</w:t>
             </w:r>
           </w:p>
         </w:tc>
@@ -4101,7 +4467,7 @@
               <w:rPr>
                 <w:rtl w:val="0"/>
               </w:rPr>
-              <w:t xml:space="preserve">Útil</w:t>
+              <w:t xml:space="preserve">Importante</w:t>
             </w:r>
           </w:p>
         </w:tc>
@@ -4113,7 +4479,7 @@
         <w:pageBreakBefore w:val="0"/>
         <w:rPr/>
       </w:pPr>
-      <w:bookmarkStart w:colFirst="0" w:colLast="0" w:name="_yyh1851obxqs" w:id="8"/>
+      <w:bookmarkStart w:colFirst="0" w:colLast="0" w:name="_zi2e49ehriaa" w:id="8"/>
       <w:bookmarkEnd w:id="8"/>
       <w:r>
         <w:rPr>
@@ -4180,20 +4546,20 @@
         <w:rPr>
           <w:rtl w:val="0"/>
         </w:rPr>
-        <w:t xml:space="preserve">. Essa integração será necessária para que o usuário Explorador possa utilizar os mesmos acessos de </w:t>
+        <w:t xml:space="preserve">. Essa integração será necessária para que o usuário Explorador possa utilizar as mesmas credenciais de acesso do </w:t>
       </w:r>
       <w:r>
         <w:rPr>
           <w:i w:val="1"/>
           <w:rtl w:val="0"/>
         </w:rPr>
-        <w:t xml:space="preserve">login</w:t>
-      </w:r>
-      <w:r>
-        <w:rPr>
-          <w:rtl w:val="0"/>
-        </w:rPr>
-        <w:t xml:space="preserve"> no </w:t>
+        <w:t xml:space="preserve">e-commerce</w:t>
+      </w:r>
+      <w:r>
+        <w:rPr>
+          <w:rtl w:val="0"/>
+        </w:rPr>
+        <w:t xml:space="preserve"> no Sistema de Engajamento de Clientes, pois só os usuários do </w:t>
       </w:r>
       <w:r>
         <w:rPr>
@@ -4206,7 +4572,7 @@
         <w:rPr>
           <w:rtl w:val="0"/>
         </w:rPr>
-        <w:t xml:space="preserve"> e no Sistema de Engajamento de Clientes. A interligação com o Shopify também coletará do </w:t>
+        <w:t xml:space="preserve"> que forem aprovados pelos administradores e tiverem contas ativas devem poder acessar o sistema. A interligação com o Shopify também coletará do </w:t>
       </w:r>
       <w:r>
         <w:rPr>
@@ -4219,7 +4585,7 @@
         <w:rPr>
           <w:rtl w:val="0"/>
         </w:rPr>
-        <w:t xml:space="preserve">os códigos de cupons de descontos e de frete grátis registrados e apresentará no sistema para os usuários Exploradores que forem premiados pela conclusão de um desafio.</w:t>
+        <w:t xml:space="preserve">os códigos de cupons de descontos e de frete grátis registrados e apresentará no sistema para que os Administradores possam oferecê-los como recompensa dos desafios.</w:t>
       </w:r>
     </w:p>
     <w:p>
@@ -4267,7 +4633,7 @@
         <w:rPr>
           <w:rtl w:val="0"/>
         </w:rPr>
-        <w:t xml:space="preserve">sistema irá integrar com cada uma das 3 redes sociais a fim de coletar os posts realizados nelas com as </w:t>
+        <w:t xml:space="preserve">sistema irá integrar com cada uma das 3 redes sociais a fim de coletar as publicações realizadas nelas que forem relacionadas as contas e </w:t>
       </w:r>
       <w:r>
         <w:rPr>
@@ -4280,7 +4646,7 @@
         <w:rPr>
           <w:rtl w:val="0"/>
         </w:rPr>
-        <w:t xml:space="preserve">definidas pelo usuário administrador.</w:t>
+        <w:t xml:space="preserve">definidas pelos Administradores.</w:t>
       </w:r>
     </w:p>
     <w:p>
@@ -4315,7 +4681,7 @@
         <w:rPr>
           <w:rtl w:val="0"/>
         </w:rPr>
-        <w:t xml:space="preserve">O código deverá ser desenvolvido sob a licença </w:t>
+        <w:t xml:space="preserve">O código deve ser desenvolvido sob a licença </w:t>
       </w:r>
       <w:r>
         <w:rPr>
@@ -4323,19 +4689,6 @@
           <w:rtl w:val="0"/>
         </w:rPr>
         <w:t xml:space="preserve">Creative Commons</w:t>
-      </w:r>
-      <w:r>
-        <w:rPr>
-          <w:rtl w:val="0"/>
-        </w:rPr>
-        <w:t xml:space="preserve">. Além disso, o sistema deve ser projetado para plataforma </w:t>
-      </w:r>
-      <w:r>
-        <w:rPr>
-          <w:i w:val="1"/>
-          <w:rtl w:val="0"/>
-        </w:rPr>
-        <w:t xml:space="preserve">web</w:t>
       </w:r>
       <w:r>
         <w:rPr>
@@ -4361,20 +4714,40 @@
         <w:rPr>
           <w:rtl w:val="0"/>
         </w:rPr>
-        <w:t xml:space="preserve">O sistema será disponibilizado em modo </w:t>
+        <w:t xml:space="preserve">O sistema deve ser disponibilizado em modo </w:t>
       </w:r>
       <w:r>
         <w:rPr>
           <w:i w:val="1"/>
           <w:rtl w:val="0"/>
         </w:rPr>
-        <w:t xml:space="preserve">open source </w:t>
-      </w:r>
-      <w:r>
-        <w:rPr>
-          <w:rtl w:val="0"/>
-        </w:rPr>
-        <w:t xml:space="preserve">e deverá conter uma identidade visual genérica, não detendo a marca da empresa.</w:t>
+        <w:t xml:space="preserve">open source</w:t>
+      </w:r>
+      <w:r>
+        <w:rPr>
+          <w:rtl w:val="0"/>
+        </w:rPr>
+        <w:t xml:space="preserve">.</w:t>
+      </w:r>
+    </w:p>
+    <w:p>
+      <w:pPr>
+        <w:pageBreakBefore w:val="0"/>
+        <w:numPr>
+          <w:ilvl w:val="0"/>
+          <w:numId w:val="2"/>
+        </w:numPr>
+        <w:spacing w:after="0" w:afterAutospacing="0" w:before="0" w:beforeAutospacing="0"/>
+        <w:ind w:left="720" w:hanging="360"/>
+        <w:rPr>
+          <w:u w:val="none"/>
+        </w:rPr>
+      </w:pPr>
+      <w:r>
+        <w:rPr>
+          <w:rtl w:val="0"/>
+        </w:rPr>
+        <w:t xml:space="preserve">O sistema deve conter uma identidade visual genérica, não detendo a marca da empresa.</w:t>
       </w:r>
     </w:p>
     <w:p>
@@ -4394,7 +4767,20 @@
         <w:rPr>
           <w:rtl w:val="0"/>
         </w:rPr>
-        <w:t xml:space="preserve">A implementação deve ser para um contexto de sistema web.</w:t>
+        <w:t xml:space="preserve">O sistema deve ser projetado para plataforma </w:t>
+      </w:r>
+      <w:r>
+        <w:rPr>
+          <w:i w:val="1"/>
+          <w:rtl w:val="0"/>
+        </w:rPr>
+        <w:t xml:space="preserve">web</w:t>
+      </w:r>
+      <w:r>
+        <w:rPr>
+          <w:rtl w:val="0"/>
+        </w:rPr>
+        <w:t xml:space="preserve">.</w:t>
       </w:r>
       <w:r>
         <w:rPr>
@@ -4585,12 +4971,12 @@
         <wp:inline distB="114300" distT="114300" distL="114300" distR="114300">
           <wp:extent cx="5943600" cy="38100"/>
           <wp:effectExtent b="0" l="0" r="0" t="0"/>
-          <wp:docPr descr="horizontal line" id="1" name="image2.png"/>
+          <wp:docPr descr="horizontal line" id="1" name="image1.png"/>
           <a:graphic>
             <a:graphicData uri="http://schemas.openxmlformats.org/drawingml/2006/picture">
               <pic:pic>
                 <pic:nvPicPr>
-                  <pic:cNvPr descr="horizontal line" id="0" name="image2.png"/>
+                  <pic:cNvPr descr="horizontal line" id="0" name="image1.png"/>
                   <pic:cNvPicPr preferRelativeResize="0"/>
                 </pic:nvPicPr>
                 <pic:blipFill>
@@ -5360,6 +5746,19 @@
     </w:tblPr>
   </w:style>
   <w:style w:type="table" w:styleId="Table9">
+    <w:basedOn w:val="TableNormal"/>
+    <w:tblPr>
+      <w:tblStyleRowBandSize w:val="1"/>
+      <w:tblStyleColBandSize w:val="1"/>
+      <w:tblCellMar>
+        <w:top w:w="100.0" w:type="dxa"/>
+        <w:left w:w="100.0" w:type="dxa"/>
+        <w:bottom w:w="100.0" w:type="dxa"/>
+        <w:right w:w="100.0" w:type="dxa"/>
+      </w:tblCellMar>
+    </w:tblPr>
+  </w:style>
+  <w:style w:type="table" w:styleId="Table10">
     <w:basedOn w:val="TableNormal"/>
     <w:tblPr>
       <w:tblStyleRowBandSize w:val="1"/>

</xml_diff>

<commit_message>
Alteração documento de visão corrigido
</commit_message>
<xml_diff>
--- a/Artefatos/documento-visao.docx
+++ b/Artefatos/documento-visao.docx
@@ -22,12 +22,12 @@
           <wp:inline distB="114300" distT="114300" distL="114300" distR="114300">
             <wp:extent cx="5943600" cy="63500"/>
             <wp:effectExtent b="0" l="0" r="0" t="0"/>
-            <wp:docPr descr="linha horizontal" id="2" name="image2.png"/>
+            <wp:docPr descr="linha horizontal" id="2" name="image1.png"/>
             <a:graphic>
               <a:graphicData uri="http://schemas.openxmlformats.org/drawingml/2006/picture">
                 <pic:pic>
                   <pic:nvPicPr>
-                    <pic:cNvPr descr="linha horizontal" id="0" name="image2.png"/>
+                    <pic:cNvPr descr="linha horizontal" id="0" name="image1.png"/>
                     <pic:cNvPicPr preferRelativeResize="0"/>
                   </pic:nvPicPr>
                   <pic:blipFill>
@@ -263,7 +263,7 @@
         <w:rPr>
           <w:rtl w:val="0"/>
         </w:rPr>
-        <w:t xml:space="preserve">O Sistema de Engajamento de Clientes deve ser desenvolvido com o objetivo de envolver os clientes da empresa a fim de acelerar o crescimento da marca Hardz. Para isso, os clientes, chamados de Exploradores no sistema, devem ter acesso a desafios que determinam regras para concluí-los e receber premiações em produtos da marca e benefícios diversos. Essas regras geralmente são relacionadas a atividades que estimulam a divulgação da marca ou dos produtos da empresa. O sistema também deve promover as redes sociais da empresa, apresentando as publicações feitas em suas contas oficiais ou usando </w:t>
+        <w:t xml:space="preserve">O Sistema de Engajamento de Clientes deve ser desenvolvido com o objetivo de envolver os clientes da empresa a fim de acelerar o crescimento da marca Hardz. Para isso, os clientes devem ter acesso a desafios que determinam regras para concluí-los e receber premiações em produtos da marca e benefícios diversos. Essas regras geralmente são relacionadas a atividades que estimulam a divulgação da marca ou dos produtos da empresa. O sistema também deve promover as redes sociais da empresa, apresentando as publicações feitas em suas contas oficiais ou usando </w:t>
       </w:r>
       <w:r>
         <w:rPr>
@@ -1564,7 +1564,7 @@
                 <w:color w:val="000000"/>
                 <w:rtl w:val="0"/>
               </w:rPr>
-              <w:t xml:space="preserve">Usuários clientes da organização que foram aprovados para utilização do sistema e participarem dos desafios.</w:t>
+              <w:t xml:space="preserve">Clientes da organização que foram aprovados para utilização do sistema e participarem dos desafios.</w:t>
             </w:r>
           </w:p>
         </w:tc>
@@ -1728,7 +1728,7 @@
                 <w:color w:val="000000"/>
                 <w:rtl w:val="0"/>
               </w:rPr>
-              <w:t xml:space="preserve">Usuários funcionários da empresa Hardz Brands que serão responsáveis pela criação de Desafios e aprovação da conclusão e premiações de Exploradores que concluíram as tarefas.</w:t>
+              <w:t xml:space="preserve">Funcionários da empresa Hardz Brands que serão responsáveis pela criação de Desafios e aprovação da conclusão e premiações de Exploradores que concluíram as tarefas.</w:t>
             </w:r>
           </w:p>
         </w:tc>
@@ -1803,7 +1803,7 @@
         <w:rPr>
           <w:rtl w:val="0"/>
         </w:rPr>
-        <w:t xml:space="preserve"> e encerrar os desafios. Visualizar os usuários cadastrados no </w:t>
+        <w:t xml:space="preserve"> e encerrar os desafios. Visualizar os exploradores cadastrados no </w:t>
       </w:r>
       <w:r>
         <w:rPr>
@@ -1899,7 +1899,7 @@
         <w:rPr>
           <w:rtl w:val="0"/>
         </w:rPr>
-        <w:t xml:space="preserve"> da empresa. Só os usuários que possuírem contas ativas no </w:t>
+        <w:t xml:space="preserve"> da empresa. Só os exploradores que possuírem contas ativas no </w:t>
       </w:r>
       <w:r>
         <w:rPr>
@@ -1945,7 +1945,7 @@
         <w:rPr>
           <w:rtl w:val="0"/>
         </w:rPr>
-        <w:t xml:space="preserve">É necessário que os Exploradores possam visualizar o perfil dos outros Exploradores e indicar novos usuários. Isso favorece o desenvolvimento e a popularização da plataforma e da marca Hardz Brands, além de auxiliar na formação de uma comunidade engajada com a marca da empresa.</w:t>
+        <w:t xml:space="preserve">É necessário que os Exploradores possam visualizar o perfil dos outros Exploradores e indicar novos exploradores. Isso favorece o desenvolvimento e a popularização da plataforma e da marca Hardz Brands, além de auxiliar na formação de uma comunidade engajada com a marca da empresa.</w:t>
       </w:r>
     </w:p>
     <w:p>
@@ -2616,7 +2616,7 @@
               <w:rPr>
                 <w:rtl w:val="0"/>
               </w:rPr>
-              <w:t xml:space="preserve">8. Permitir o acesso dos usuários do </w:t>
+              <w:t xml:space="preserve">8. Permitir o acesso dos exploradores do </w:t>
             </w:r>
             <w:r>
               <w:rPr>
@@ -4559,7 +4559,7 @@
         <w:rPr>
           <w:rtl w:val="0"/>
         </w:rPr>
-        <w:t xml:space="preserve"> no Sistema de Engajamento de Clientes, pois só os usuários do </w:t>
+        <w:t xml:space="preserve"> no Sistema de Engajamento de Clientes, pois só os exploradores do </w:t>
       </w:r>
       <w:r>
         <w:rPr>
@@ -4971,12 +4971,12 @@
         <wp:inline distB="114300" distT="114300" distL="114300" distR="114300">
           <wp:extent cx="5943600" cy="38100"/>
           <wp:effectExtent b="0" l="0" r="0" t="0"/>
-          <wp:docPr descr="horizontal line" id="1" name="image1.png"/>
+          <wp:docPr descr="horizontal line" id="1" name="image2.png"/>
           <a:graphic>
             <a:graphicData uri="http://schemas.openxmlformats.org/drawingml/2006/picture">
               <pic:pic>
                 <pic:nvPicPr>
-                  <pic:cNvPr descr="horizontal line" id="0" name="image1.png"/>
+                  <pic:cNvPr descr="horizontal line" id="0" name="image2.png"/>
                   <pic:cNvPicPr preferRelativeResize="0"/>
                 </pic:nvPicPr>
                 <pic:blipFill>

</xml_diff>

<commit_message>
Correção do documento de visão
</commit_message>
<xml_diff>
--- a/Artefatos/documento-visao.docx
+++ b/Artefatos/documento-visao.docx
@@ -22,12 +22,12 @@
           <wp:inline distB="114300" distT="114300" distL="114300" distR="114300">
             <wp:extent cx="5943600" cy="63500"/>
             <wp:effectExtent b="0" l="0" r="0" t="0"/>
-            <wp:docPr descr="linha horizontal" id="2" name="image1.png"/>
+            <wp:docPr descr="linha horizontal" id="2" name="image2.png"/>
             <a:graphic>
               <a:graphicData uri="http://schemas.openxmlformats.org/drawingml/2006/picture">
                 <pic:pic>
                   <pic:nvPicPr>
-                    <pic:cNvPr descr="linha horizontal" id="0" name="image1.png"/>
+                    <pic:cNvPr descr="linha horizontal" id="0" name="image2.png"/>
                     <pic:cNvPicPr preferRelativeResize="0"/>
                   </pic:nvPicPr>
                   <pic:blipFill>
@@ -206,7 +206,7 @@
           <w:i w:val="1"/>
           <w:rtl w:val="0"/>
         </w:rPr>
-        <w:t xml:space="preserve">Proposta dos alunos Luiz Felipe de Castro Baia Antunes e Wesley Mouraria Pereira ao curso de Engenharia de Software como projeto de Trabalho de Conclusão de Curso (TCC) sob orientação de conteúdo do professor José Laerte Xavier e orientação acadêmica do professor Lesandro Ponciano.</w:t>
+        <w:t xml:space="preserve">Proposta dos alunos Luiz Felipe de Castro Baia Antunes e Wesley Mouraria Pereira ao curso de Engenharia de Software como projeto de Trabalho de Conclusão de Curso (TCC) sob orientação de conteúdo do professor José Laerte Xavier e orientação acadêmica do professor Lesandro Ponciano e orientação de TCC II do professor Alexandre Teixeira.</w:t>
       </w:r>
     </w:p>
     <w:p>
@@ -4146,7 +4146,7 @@
               <w:rPr>
                 <w:rtl w:val="0"/>
               </w:rPr>
-              <w:t xml:space="preserve">3. Buscar nas redes sociais Twitter, Tik Tok e Instagram publicações relacionadas as contas e </w:t>
+              <w:t xml:space="preserve">3. Buscar nas redes sociais Twitter e Instagram publicações relacionadas as contas e </w:t>
             </w:r>
             <w:r>
               <w:rPr>
@@ -4296,7 +4296,7 @@
               <w:rPr>
                 <w:rtl w:val="0"/>
               </w:rPr>
-              <w:t xml:space="preserve">Twitter, Tik Tok e Instagram</w:t>
+              <w:t xml:space="preserve">Twitter e Instagram</w:t>
             </w:r>
             <w:r>
               <w:rPr>
@@ -4663,7 +4663,7 @@
           <w:i w:val="1"/>
           <w:rtl w:val="0"/>
         </w:rPr>
-        <w:t xml:space="preserve">Twitter, Instagram e TikTok</w:t>
+        <w:t xml:space="preserve">Twitter e Instagram</w:t>
       </w:r>
       <w:r>
         <w:rPr>
@@ -5027,12 +5027,12 @@
         <wp:inline distB="114300" distT="114300" distL="114300" distR="114300">
           <wp:extent cx="5943600" cy="38100"/>
           <wp:effectExtent b="0" l="0" r="0" t="0"/>
-          <wp:docPr descr="horizontal line" id="1" name="image2.png"/>
+          <wp:docPr descr="horizontal line" id="1" name="image1.png"/>
           <a:graphic>
             <a:graphicData uri="http://schemas.openxmlformats.org/drawingml/2006/picture">
               <pic:pic>
                 <pic:nvPicPr>
-                  <pic:cNvPr descr="horizontal line" id="0" name="image2.png"/>
+                  <pic:cNvPr descr="horizontal line" id="0" name="image1.png"/>
                   <pic:cNvPicPr preferRelativeResize="0"/>
                 </pic:nvPicPr>
                 <pic:blipFill>

</xml_diff>